<commit_message>
update guide of how to learn C
</commit_message>
<xml_diff>
--- a/C语言资料/如何学好C语言.docx
+++ b/C语言资料/如何学好C语言.docx
@@ -6,9 +6,6 @@
       <w:pPr>
         <w:pStyle w:val="2"/>
         <w:jc w:val="center"/>
-        <w:rPr>
-          <w:rFonts w:hint="eastAsia"/>
-        </w:rPr>
       </w:pPr>
       <w:r>
         <w:rPr>
@@ -35,22 +32,44 @@
         <w:shd w:val="clear" w:color="auto" w:fill="FFFFFF"/>
         <w:spacing w:before="240" w:after="240" w:line="408" w:lineRule="atLeast"/>
         <w:rPr>
-          <w:rFonts w:ascii="Arial" w:eastAsia="宋体" w:hAnsi="Arial" w:cs="Arial"/>
-          <w:color w:val="424242"/>
-          <w:kern w:val="0"/>
-          <w:sz w:val="27"/>
-          <w:szCs w:val="27"/>
-        </w:rPr>
-      </w:pPr>
-      <w:r>
-        <w:rPr>
-          <w:rFonts w:ascii="Arial" w:eastAsia="宋体" w:hAnsi="Arial" w:cs="Arial"/>
-          <w:color w:val="424242"/>
-          <w:kern w:val="0"/>
-          <w:sz w:val="27"/>
-          <w:szCs w:val="27"/>
-        </w:rPr>
-        <w:t>有人在酷壳的留言版上询问下面的问题</w:t>
+          <w:rFonts w:ascii="Arial" w:eastAsia="宋体" w:hAnsi="Arial" w:cs="Arial" w:hint="eastAsia"/>
+          <w:color w:val="424242"/>
+          <w:kern w:val="0"/>
+          <w:sz w:val="27"/>
+          <w:szCs w:val="27"/>
+        </w:rPr>
+      </w:pPr>
+      <w:r>
+        <w:rPr>
+          <w:rFonts w:ascii="Arial" w:eastAsia="宋体" w:hAnsi="Arial" w:cs="Arial" w:hint="eastAsia"/>
+          <w:color w:val="424242"/>
+          <w:kern w:val="0"/>
+          <w:sz w:val="27"/>
+          <w:szCs w:val="27"/>
+        </w:rPr>
+        <w:t>原文：</w:t>
+      </w:r>
+      <w:hyperlink r:id="rId8" w:history="1">
+        <w:r>
+          <w:rPr>
+            <w:rStyle w:val="a4"/>
+            <w:rFonts w:ascii="Arial" w:eastAsia="宋体" w:hAnsi="Arial" w:cs="Arial"/>
+            <w:kern w:val="0"/>
+            <w:sz w:val="27"/>
+            <w:szCs w:val="27"/>
+          </w:rPr>
+          <w:t>https://coolshell.cn/articles/4102.html</w:t>
+        </w:r>
+      </w:hyperlink>
+      <w:r>
+        <w:rPr>
+          <w:rFonts w:ascii="Arial" w:eastAsia="宋体" w:hAnsi="Arial" w:cs="Arial" w:hint="eastAsia"/>
+          <w:color w:val="424242"/>
+          <w:kern w:val="0"/>
+          <w:sz w:val="27"/>
+          <w:szCs w:val="27"/>
+        </w:rPr>
+        <w:t xml:space="preserve"> </w:t>
       </w:r>
       <w:bookmarkStart w:id="0" w:name="_GoBack"/>
       <w:bookmarkEnd w:id="0"/>
@@ -58,6 +77,30 @@
     <w:p>
       <w:pPr>
         <w:widowControl/>
+        <w:shd w:val="clear" w:color="auto" w:fill="FFFFFF"/>
+        <w:spacing w:before="240" w:after="240" w:line="408" w:lineRule="atLeast"/>
+        <w:rPr>
+          <w:rFonts w:ascii="Arial" w:eastAsia="宋体" w:hAnsi="Arial" w:cs="Arial"/>
+          <w:color w:val="424242"/>
+          <w:kern w:val="0"/>
+          <w:sz w:val="27"/>
+          <w:szCs w:val="27"/>
+        </w:rPr>
+      </w:pPr>
+      <w:r>
+        <w:rPr>
+          <w:rFonts w:ascii="Arial" w:eastAsia="宋体" w:hAnsi="Arial" w:cs="Arial"/>
+          <w:color w:val="424242"/>
+          <w:kern w:val="0"/>
+          <w:sz w:val="27"/>
+          <w:szCs w:val="27"/>
+        </w:rPr>
+        <w:t>有人在酷壳的留言版上询问下面的问题</w:t>
+      </w:r>
+    </w:p>
+    <w:p>
+      <w:pPr>
+        <w:widowControl/>
         <w:shd w:val="clear" w:color="auto" w:fill="F5F5F5"/>
         <w:spacing w:before="240" w:after="240" w:line="408" w:lineRule="atLeast"/>
         <w:rPr>
@@ -70,7 +113,7 @@
           <w:szCs w:val="27"/>
         </w:rPr>
       </w:pPr>
-      <w:hyperlink r:id="rId6" w:anchor="comment-40269" w:history="1">
+      <w:hyperlink r:id="rId9" w:anchor="comment-40269" w:history="1">
         <w:r>
           <w:rPr>
             <w:rFonts w:ascii="Arial" w:eastAsia="宋体" w:hAnsi="Arial" w:cs="Arial"/>
@@ -146,7 +189,7 @@
         </w:rPr>
         <w:br/>
       </w:r>
-      <w:hyperlink r:id="rId7" w:history="1">
+      <w:hyperlink r:id="rId10" w:history="1">
         <w:r>
           <w:rPr>
             <w:rFonts w:ascii="Arial" w:eastAsia="宋体" w:hAnsi="Arial" w:cs="Arial"/>
@@ -400,7 +443,7 @@
         </w:rPr>
         <w:t>机制解析（</w:t>
       </w:r>
-      <w:hyperlink r:id="rId8" w:tgtFrame="_blank" w:history="1">
+      <w:hyperlink r:id="rId11" w:tgtFrame="_blank" w:history="1">
         <w:r>
           <w:rPr>
             <w:rFonts w:ascii="Arial" w:eastAsia="宋体" w:hAnsi="Arial" w:cs="Arial"/>
@@ -426,7 +469,7 @@
         </w:rPr>
         <w:t>，</w:t>
       </w:r>
-      <w:hyperlink r:id="rId9" w:tgtFrame="_blank" w:history="1">
+      <w:hyperlink r:id="rId12" w:tgtFrame="_blank" w:history="1">
         <w:r>
           <w:rPr>
             <w:rFonts w:ascii="Arial" w:eastAsia="宋体" w:hAnsi="Arial" w:cs="Arial"/>
@@ -452,7 +495,7 @@
         </w:rPr>
         <w:t>，</w:t>
       </w:r>
-      <w:hyperlink r:id="rId10" w:tgtFrame="_blank" w:history="1">
+      <w:hyperlink r:id="rId13" w:tgtFrame="_blank" w:history="1">
         <w:r>
           <w:rPr>
             <w:rFonts w:ascii="Arial" w:eastAsia="宋体" w:hAnsi="Arial" w:cs="Arial"/>
@@ -550,6 +593,7 @@
           <w:sz w:val="27"/>
           <w:szCs w:val="27"/>
         </w:rPr>
+        <w:lastRenderedPageBreak/>
         <w:t>下面是我给这位朋友的一些建议：</w:t>
       </w:r>
     </w:p>
@@ -580,7 +624,6 @@
           <w:sz w:val="27"/>
           <w:szCs w:val="27"/>
         </w:rPr>
-        <w:lastRenderedPageBreak/>
         <w:t>鼓励并为你叫好</w:t>
       </w:r>
       <w:r>
@@ -633,7 +676,7 @@
         </w:rPr>
         <w:t>语言好学，其实并不然。（你可以看看《</w:t>
       </w:r>
-      <w:hyperlink r:id="rId11" w:tgtFrame="_blank" w:history="1">
+      <w:hyperlink r:id="rId14" w:tgtFrame="_blank" w:history="1">
         <w:r>
           <w:rPr>
             <w:rFonts w:ascii="Arial" w:eastAsia="宋体" w:hAnsi="Arial" w:cs="Arial"/>
@@ -751,7 +794,7 @@
         </w:rPr>
         <w:t>，而不是那些刚出来的技术（</w:t>
       </w:r>
-      <w:hyperlink r:id="rId12" w:tgtFrame="_blank" w:tooltip="那些炒作过度的技术和概念" w:history="1">
+      <w:hyperlink r:id="rId15" w:tgtFrame="_blank" w:tooltip="那些炒作过度的技术和概念" w:history="1">
         <w:r>
           <w:rPr>
             <w:rFonts w:ascii="Arial" w:eastAsia="宋体" w:hAnsi="Arial" w:cs="Arial"/>
@@ -773,7 +816,7 @@
         </w:rPr>
         <w:t>，</w:t>
       </w:r>
-      <w:hyperlink r:id="rId13" w:tgtFrame="_blank" w:tooltip="Windows编程革命简史" w:history="1">
+      <w:hyperlink r:id="rId16" w:tgtFrame="_blank" w:tooltip="Windows编程革命简史" w:history="1">
         <w:r>
           <w:rPr>
             <w:rFonts w:ascii="Arial" w:eastAsia="宋体" w:hAnsi="Arial" w:cs="Arial"/>
@@ -1213,9 +1256,20 @@
           <w:sz w:val="27"/>
           <w:szCs w:val="27"/>
         </w:rPr>
-        <w:t>出的严重性错误全是和这两个有关。不要看谭浩强的那本书，那本是本烂书。推荐这本书给你《</w:t>
-      </w:r>
-      <w:hyperlink r:id="rId14" w:tgtFrame="_blank" w:history="1">
+        <w:t>出的严重性错误全是和这两个有关。不要看谭浩强的那本</w:t>
+      </w:r>
+      <w:r>
+        <w:rPr>
+          <w:rFonts w:ascii="Arial" w:eastAsia="宋体" w:hAnsi="Arial" w:cs="Arial"/>
+          <w:color w:val="424242"/>
+          <w:kern w:val="0"/>
+          <w:sz w:val="27"/>
+          <w:szCs w:val="27"/>
+        </w:rPr>
+        <w:lastRenderedPageBreak/>
+        <w:t>书，那本是本烂书。推荐这本书给你《</w:t>
+      </w:r>
+      <w:hyperlink r:id="rId17" w:tgtFrame="_blank" w:history="1">
         <w:r>
           <w:rPr>
             <w:rFonts w:ascii="Arial" w:eastAsia="宋体" w:hAnsi="Arial" w:cs="Arial"/>
@@ -1315,7 +1369,6 @@
           <w:sz w:val="20"/>
           <w:szCs w:val="20"/>
         </w:rPr>
-        <w:lastRenderedPageBreak/>
         <w:t>算法和数据结构</w:t>
       </w:r>
       <w:r>
@@ -1358,7 +1411,7 @@
         </w:rPr>
         <w:t>——</w:t>
       </w:r>
-      <w:hyperlink r:id="rId15" w:tgtFrame="_blank" w:history="1">
+      <w:hyperlink r:id="rId18" w:tgtFrame="_blank" w:history="1">
         <w:r>
           <w:rPr>
             <w:rFonts w:ascii="Arial" w:eastAsia="宋体" w:hAnsi="Arial" w:cs="Arial"/>
@@ -1530,7 +1583,7 @@
         </w:rPr>
         <w:t>，还有那本经典的《</w:t>
       </w:r>
-      <w:hyperlink r:id="rId16" w:tgtFrame="_blank" w:history="1">
+      <w:hyperlink r:id="rId19" w:tgtFrame="_blank" w:history="1">
         <w:r>
           <w:rPr>
             <w:rFonts w:ascii="Arial" w:eastAsia="宋体" w:hAnsi="Arial" w:cs="Arial"/>
@@ -1632,7 +1685,7 @@
         </w:rPr>
         <w:t>《</w:t>
       </w:r>
-      <w:hyperlink r:id="rId17" w:tgtFrame="_blank" w:history="1">
+      <w:hyperlink r:id="rId20" w:tgtFrame="_blank" w:history="1">
         <w:r>
           <w:rPr>
             <w:rFonts w:ascii="Arial" w:eastAsia="宋体" w:hAnsi="Arial" w:cs="Arial"/>
@@ -1674,7 +1727,7 @@
         </w:rPr>
         <w:t>》和《</w:t>
       </w:r>
-      <w:hyperlink r:id="rId18" w:tgtFrame="_blank" w:history="1">
+      <w:hyperlink r:id="rId21" w:tgtFrame="_blank" w:history="1">
         <w:r>
           <w:rPr>
             <w:rFonts w:ascii="Arial" w:eastAsia="宋体" w:hAnsi="Arial" w:cs="Arial"/>
@@ -1746,7 +1799,7 @@
         </w:rPr>
         <w:t>《</w:t>
       </w:r>
-      <w:hyperlink r:id="rId19" w:tgtFrame="_blank" w:history="1">
+      <w:hyperlink r:id="rId22" w:tgtFrame="_blank" w:history="1">
         <w:r>
           <w:rPr>
             <w:rFonts w:ascii="Arial" w:eastAsia="宋体" w:hAnsi="Arial" w:cs="Arial"/>
@@ -1778,7 +1831,7 @@
         </w:rPr>
         <w:t>》和《</w:t>
       </w:r>
-      <w:hyperlink r:id="rId20" w:tgtFrame="_blank" w:history="1">
+      <w:hyperlink r:id="rId23" w:tgtFrame="_blank" w:history="1">
         <w:r>
           <w:rPr>
             <w:rFonts w:ascii="Arial" w:eastAsia="宋体" w:hAnsi="Arial" w:cs="Arial"/>
@@ -1830,7 +1883,7 @@
         </w:rPr>
         <w:t>》《</w:t>
       </w:r>
-      <w:hyperlink r:id="rId21" w:tgtFrame="_blank" w:history="1">
+      <w:hyperlink r:id="rId24" w:tgtFrame="_blank" w:history="1">
         <w:r>
           <w:rPr>
             <w:rFonts w:ascii="Arial" w:eastAsia="宋体" w:hAnsi="Arial" w:cs="Arial"/>
@@ -1982,7 +2035,7 @@
         </w:rPr>
         <w:t>。关于设计方面，我全力推荐《</w:t>
       </w:r>
-      <w:hyperlink r:id="rId22" w:tgtFrame="_blank" w:history="1">
+      <w:hyperlink r:id="rId25" w:tgtFrame="_blank" w:history="1">
         <w:r>
           <w:rPr>
             <w:rFonts w:ascii="Arial" w:eastAsia="宋体" w:hAnsi="Arial" w:cs="Arial"/>
@@ -2340,6 +2393,7 @@
           <w:sz w:val="27"/>
           <w:szCs w:val="27"/>
         </w:rPr>
+        <w:lastRenderedPageBreak/>
         <w:t>40</w:t>
       </w:r>
       <w:r>
@@ -2438,7 +2492,6 @@
           <w:sz w:val="27"/>
           <w:szCs w:val="27"/>
         </w:rPr>
-        <w:lastRenderedPageBreak/>
         <w:t>不要肤浅地去思考问题。比如，不要以为一个</w:t>
       </w:r>
       <w:r>
@@ -2511,6 +2564,44 @@
     </w:sectPr>
   </w:body>
 </w:document>
+</file>
+
+<file path=word/endnotes.xml><?xml version="1.0" encoding="utf-8"?>
+<w:endnotes xmlns:wpc="http://schemas.microsoft.com/office/word/2010/wordprocessingCanvas" xmlns:mc="http://schemas.openxmlformats.org/markup-compatibility/2006" xmlns:o="urn:schemas-microsoft-com:office:office" xmlns:r="http://schemas.openxmlformats.org/officeDocument/2006/relationships" xmlns:m="http://schemas.openxmlformats.org/officeDocument/2006/math" xmlns:v="urn:schemas-microsoft-com:vml" xmlns:wp14="http://schemas.microsoft.com/office/word/2010/wordprocessingDrawing" xmlns:wp="http://schemas.openxmlformats.org/drawingml/2006/wordprocessingDrawing" xmlns:w10="urn:schemas-microsoft-com:office:word" xmlns:w="http://schemas.openxmlformats.org/wordprocessingml/2006/main" xmlns:w14="http://schemas.microsoft.com/office/word/2010/wordml" xmlns:wpg="http://schemas.microsoft.com/office/word/2010/wordprocessingGroup" xmlns:wpi="http://schemas.microsoft.com/office/word/2010/wordprocessingInk" xmlns:wne="http://schemas.microsoft.com/office/word/2006/wordml" xmlns:wps="http://schemas.microsoft.com/office/word/2010/wordprocessingShape" mc:Ignorable="w14 wp14">
+  <w:endnote w:type="separator" w:id="-1">
+    <w:p>
+      <w:r>
+        <w:separator/>
+      </w:r>
+    </w:p>
+  </w:endnote>
+  <w:endnote w:type="continuationSeparator" w:id="0">
+    <w:p>
+      <w:r>
+        <w:continuationSeparator/>
+      </w:r>
+    </w:p>
+  </w:endnote>
+</w:endnotes>
+</file>
+
+<file path=word/footnotes.xml><?xml version="1.0" encoding="utf-8"?>
+<w:footnotes xmlns:wpc="http://schemas.microsoft.com/office/word/2010/wordprocessingCanvas" xmlns:mc="http://schemas.openxmlformats.org/markup-compatibility/2006" xmlns:o="urn:schemas-microsoft-com:office:office" xmlns:r="http://schemas.openxmlformats.org/officeDocument/2006/relationships" xmlns:m="http://schemas.openxmlformats.org/officeDocument/2006/math" xmlns:v="urn:schemas-microsoft-com:vml" xmlns:wp14="http://schemas.microsoft.com/office/word/2010/wordprocessingDrawing" xmlns:wp="http://schemas.openxmlformats.org/drawingml/2006/wordprocessingDrawing" xmlns:w10="urn:schemas-microsoft-com:office:word" xmlns:w="http://schemas.openxmlformats.org/wordprocessingml/2006/main" xmlns:w14="http://schemas.microsoft.com/office/word/2010/wordml" xmlns:wpg="http://schemas.microsoft.com/office/word/2010/wordprocessingGroup" xmlns:wpi="http://schemas.microsoft.com/office/word/2010/wordprocessingInk" xmlns:wne="http://schemas.microsoft.com/office/word/2006/wordml" xmlns:wps="http://schemas.microsoft.com/office/word/2010/wordprocessingShape" mc:Ignorable="w14 wp14">
+  <w:footnote w:type="separator" w:id="-1">
+    <w:p>
+      <w:r>
+        <w:separator/>
+      </w:r>
+    </w:p>
+  </w:footnote>
+  <w:footnote w:type="continuationSeparator" w:id="0">
+    <w:p>
+      <w:r>
+        <w:continuationSeparator/>
+      </w:r>
+    </w:p>
+  </w:footnote>
+</w:footnotes>
 </file>
 
 <file path=word/numbering.xml><?xml version="1.0" encoding="utf-8"?>
@@ -3498,7 +3589,6 @@
     <w:name w:val="Hyperlink"/>
     <w:basedOn w:val="a0"/>
     <w:uiPriority w:val="99"/>
-    <w:semiHidden/>
     <w:unhideWhenUsed/>
     <w:rsid w:val="001D13B6"/>
     <w:rPr>
@@ -3548,6 +3638,71 @@
       <w:bCs/>
       <w:sz w:val="32"/>
       <w:szCs w:val="32"/>
+    </w:rPr>
+  </w:style>
+  <w:style w:type="paragraph" w:styleId="a6">
+    <w:name w:val="header"/>
+    <w:basedOn w:val="a"/>
+    <w:link w:val="Char"/>
+    <w:uiPriority w:val="99"/>
+    <w:unhideWhenUsed/>
+    <w:rsid w:val="00005225"/>
+    <w:pPr>
+      <w:pBdr>
+        <w:bottom w:val="single" w:sz="6" w:space="1" w:color="auto"/>
+      </w:pBdr>
+      <w:tabs>
+        <w:tab w:val="center" w:pos="4153"/>
+        <w:tab w:val="right" w:pos="8306"/>
+      </w:tabs>
+      <w:snapToGrid w:val="0"/>
+      <w:jc w:val="center"/>
+    </w:pPr>
+    <w:rPr>
+      <w:sz w:val="18"/>
+      <w:szCs w:val="18"/>
+    </w:rPr>
+  </w:style>
+  <w:style w:type="character" w:customStyle="1" w:styleId="Char">
+    <w:name w:val="页眉 Char"/>
+    <w:basedOn w:val="a0"/>
+    <w:link w:val="a6"/>
+    <w:uiPriority w:val="99"/>
+    <w:rsid w:val="00005225"/>
+    <w:rPr>
+      <w:sz w:val="18"/>
+      <w:szCs w:val="18"/>
+    </w:rPr>
+  </w:style>
+  <w:style w:type="paragraph" w:styleId="a7">
+    <w:name w:val="footer"/>
+    <w:basedOn w:val="a"/>
+    <w:link w:val="Char0"/>
+    <w:uiPriority w:val="99"/>
+    <w:unhideWhenUsed/>
+    <w:rsid w:val="00005225"/>
+    <w:pPr>
+      <w:tabs>
+        <w:tab w:val="center" w:pos="4153"/>
+        <w:tab w:val="right" w:pos="8306"/>
+      </w:tabs>
+      <w:snapToGrid w:val="0"/>
+      <w:jc w:val="left"/>
+    </w:pPr>
+    <w:rPr>
+      <w:sz w:val="18"/>
+      <w:szCs w:val="18"/>
+    </w:rPr>
+  </w:style>
+  <w:style w:type="character" w:customStyle="1" w:styleId="Char0">
+    <w:name w:val="页脚 Char"/>
+    <w:basedOn w:val="a0"/>
+    <w:link w:val="a7"/>
+    <w:uiPriority w:val="99"/>
+    <w:rsid w:val="00005225"/>
+    <w:rPr>
+      <w:sz w:val="18"/>
+      <w:szCs w:val="18"/>
     </w:rPr>
   </w:style>
 </w:styles>
@@ -3809,7 +3964,6 @@
     <w:name w:val="Hyperlink"/>
     <w:basedOn w:val="a0"/>
     <w:uiPriority w:val="99"/>
-    <w:semiHidden/>
     <w:unhideWhenUsed/>
     <w:rsid w:val="001D13B6"/>
     <w:rPr>
@@ -3859,6 +4013,71 @@
       <w:bCs/>
       <w:sz w:val="32"/>
       <w:szCs w:val="32"/>
+    </w:rPr>
+  </w:style>
+  <w:style w:type="paragraph" w:styleId="a6">
+    <w:name w:val="header"/>
+    <w:basedOn w:val="a"/>
+    <w:link w:val="Char"/>
+    <w:uiPriority w:val="99"/>
+    <w:unhideWhenUsed/>
+    <w:rsid w:val="00005225"/>
+    <w:pPr>
+      <w:pBdr>
+        <w:bottom w:val="single" w:sz="6" w:space="1" w:color="auto"/>
+      </w:pBdr>
+      <w:tabs>
+        <w:tab w:val="center" w:pos="4153"/>
+        <w:tab w:val="right" w:pos="8306"/>
+      </w:tabs>
+      <w:snapToGrid w:val="0"/>
+      <w:jc w:val="center"/>
+    </w:pPr>
+    <w:rPr>
+      <w:sz w:val="18"/>
+      <w:szCs w:val="18"/>
+    </w:rPr>
+  </w:style>
+  <w:style w:type="character" w:customStyle="1" w:styleId="Char">
+    <w:name w:val="页眉 Char"/>
+    <w:basedOn w:val="a0"/>
+    <w:link w:val="a6"/>
+    <w:uiPriority w:val="99"/>
+    <w:rsid w:val="00005225"/>
+    <w:rPr>
+      <w:sz w:val="18"/>
+      <w:szCs w:val="18"/>
+    </w:rPr>
+  </w:style>
+  <w:style w:type="paragraph" w:styleId="a7">
+    <w:name w:val="footer"/>
+    <w:basedOn w:val="a"/>
+    <w:link w:val="Char0"/>
+    <w:uiPriority w:val="99"/>
+    <w:unhideWhenUsed/>
+    <w:rsid w:val="00005225"/>
+    <w:pPr>
+      <w:tabs>
+        <w:tab w:val="center" w:pos="4153"/>
+        <w:tab w:val="right" w:pos="8306"/>
+      </w:tabs>
+      <w:snapToGrid w:val="0"/>
+      <w:jc w:val="left"/>
+    </w:pPr>
+    <w:rPr>
+      <w:sz w:val="18"/>
+      <w:szCs w:val="18"/>
+    </w:rPr>
+  </w:style>
+  <w:style w:type="character" w:customStyle="1" w:styleId="Char0">
+    <w:name w:val="页脚 Char"/>
+    <w:basedOn w:val="a0"/>
+    <w:link w:val="a7"/>
+    <w:uiPriority w:val="99"/>
+    <w:rsid w:val="00005225"/>
+    <w:rPr>
+      <w:sz w:val="18"/>
+      <w:szCs w:val="18"/>
     </w:rPr>
   </w:style>
 </w:styles>

</xml_diff>